<commit_message>
Adicionado modelo de contrato "modelo3 - template_contract3.docx". Também foi criada um diretório específico para os scripts js "api/static/js".
</commit_message>
<xml_diff>
--- a/api/contratos/template_contract1.docx
+++ b/api/contratos/template_contract1.docx
@@ -24,28 +24,12 @@
     <w:p/>
     <w:p>
       <w:r>
-        <w:t xml:space="preserve">LOCADOR:  </w:t>
-      </w:r>
-      <w:proofErr w:type="spellStart"/>
-      <w:r>
-        <w:t>landlord_name</w:t>
-      </w:r>
-      <w:proofErr w:type="spellEnd"/>
-      <w:r>
-        <w:t xml:space="preserve"> </w:t>
-      </w:r>
-    </w:p>
-    <w:p>
-      <w:r>
-        <w:t xml:space="preserve">LOCATÁRIO:  </w:t>
-      </w:r>
-      <w:proofErr w:type="spellStart"/>
-      <w:r>
-        <w:t>tenant_name</w:t>
-      </w:r>
-      <w:proofErr w:type="spellEnd"/>
-      <w:r>
-        <w:t xml:space="preserve"> </w:t>
+        <w:t xml:space="preserve">LOCADOR:  nome_locador </w:t>
+      </w:r>
+    </w:p>
+    <w:p>
+      <w:r>
+        <w:t xml:space="preserve">LOCATÁRIO:  nome_locatario </w:t>
       </w:r>
     </w:p>
     <w:p/>
@@ -57,80 +41,19 @@
     <w:p/>
     <w:p>
       <w:r>
-        <w:t xml:space="preserve">1. OBJETO: Constitui objeto do presente contrato a locação do imóvel localizado no endereço:  </w:t>
-      </w:r>
-      <w:proofErr w:type="spellStart"/>
-      <w:r>
-        <w:t>property_</w:t>
-      </w:r>
-      <w:proofErr w:type="gramStart"/>
-      <w:r>
-        <w:t>address</w:t>
-      </w:r>
-      <w:proofErr w:type="spellEnd"/>
-      <w:r>
-        <w:t xml:space="preserve"> .</w:t>
-      </w:r>
-      <w:proofErr w:type="gramEnd"/>
-    </w:p>
-    <w:p/>
-    <w:p>
-      <w:r>
-        <w:t xml:space="preserve">2. VALOR DO ALUGUEL: Fica estipulado o valor mensal do aluguel </w:t>
-      </w:r>
-      <w:proofErr w:type="gramStart"/>
-      <w:r>
-        <w:t xml:space="preserve">em  </w:t>
-      </w:r>
-      <w:proofErr w:type="spellStart"/>
-      <w:r>
-        <w:t>rent</w:t>
-      </w:r>
-      <w:proofErr w:type="gramEnd"/>
-      <w:r>
-        <w:t>_amount</w:t>
-      </w:r>
-      <w:proofErr w:type="spellEnd"/>
-      <w:r>
-        <w:t xml:space="preserve">  ( </w:t>
-      </w:r>
-      <w:proofErr w:type="spellStart"/>
-      <w:r>
-        <w:t>valor_extenso</w:t>
-      </w:r>
-      <w:proofErr w:type="spellEnd"/>
-      <w:r>
-        <w:t xml:space="preserve"> ) a ser pago pelo LOCATÁRIO ao LOCADOR, mensalmente, até o dia 5 de cada mês.</w:t>
-      </w:r>
-    </w:p>
-    <w:p/>
-    <w:p>
-      <w:r>
-        <w:t xml:space="preserve">3. PRAZO: O presente contrato terá início </w:t>
-      </w:r>
-      <w:proofErr w:type="gramStart"/>
-      <w:r>
-        <w:t xml:space="preserve">em  </w:t>
-      </w:r>
-      <w:proofErr w:type="spellStart"/>
-      <w:r>
-        <w:t>start</w:t>
-      </w:r>
-      <w:proofErr w:type="gramEnd"/>
-      <w:r>
-        <w:t>_date</w:t>
-      </w:r>
-      <w:proofErr w:type="spellEnd"/>
-      <w:r>
-        <w:t xml:space="preserve">  e término em  </w:t>
-      </w:r>
-      <w:proofErr w:type="spellStart"/>
-      <w:r>
-        <w:t>end_date</w:t>
-      </w:r>
-      <w:proofErr w:type="spellEnd"/>
-      <w:r>
-        <w:t xml:space="preserve"> , data em que o LOCATÁRIO deverá desocupar o imóvel e entregá-lo nas mesmas condições em que o recebeu.</w:t>
+        <w:t>1. OBJETO: Constitui objeto do presente contrato a locação do imóvel localizado no endereço:  endereco_imovel .</w:t>
+      </w:r>
+    </w:p>
+    <w:p/>
+    <w:p>
+      <w:r>
+        <w:t>2. VALOR DO ALUGUEL: Fica estipulado o valor mensal do aluguel em  valor_aluguel  ( valor_aluguel_extenso ) a ser pago pelo LOCATÁRIO ao LOCADOR, mensalmente, até o dia 5 de cada mês.</w:t>
+      </w:r>
+    </w:p>
+    <w:p/>
+    <w:p>
+      <w:r>
+        <w:t>3. PRAZO: O presente contrato terá início em  data_inicio  e término em  data_fim , data em que o LOCATÁRIO deverá desocupar o imóvel e entregá-lo nas mesmas condições em que o recebeu.</w:t>
       </w:r>
     </w:p>
     <w:p/>
@@ -148,23 +71,7 @@
     <w:p/>
     <w:p>
       <w:r>
-        <w:t xml:space="preserve">6. FORO: Para dirimir quaisquer controvérsias oriundas do presente contrato, as partes elegem o foro da comarca </w:t>
-      </w:r>
-      <w:proofErr w:type="gramStart"/>
-      <w:r>
-        <w:t xml:space="preserve">de  </w:t>
-      </w:r>
-      <w:proofErr w:type="spellStart"/>
-      <w:r>
-        <w:t>cidade</w:t>
-      </w:r>
-      <w:proofErr w:type="gramEnd"/>
-      <w:r>
-        <w:t>_foro</w:t>
-      </w:r>
-      <w:proofErr w:type="spellEnd"/>
-      <w:r>
-        <w:t xml:space="preserve"> .</w:t>
+        <w:t>6. FORO: Para dirimir quaisquer controvérsias oriundas do presente contrato, as partes elegem o foro da comarca de  cidade_foro .</w:t>
       </w:r>
     </w:p>
     <w:p/>

</xml_diff>